<commit_message>
finalizado, montando toda a estrutura
</commit_message>
<xml_diff>
--- a/Fundamentacao teorica/corriga.docx
+++ b/Fundamentacao teorica/corriga.docx
@@ -1072,18 +1072,14 @@
         </w:rPr>
         <w:t>Exemplo dessas tecnologia de desenvolvimento ágil é a linguagem Ruby</w:t>
       </w:r>
-    </w:p>
-    <w:p>
-      <w:pPr>
-        <w:pStyle w:val="SemEspaamento"/>
-        <w:spacing w:line="360" w:lineRule="auto"/>
-        <w:jc w:val="both"/>
-        <w:rPr>
-          <w:rFonts w:ascii="Arial" w:eastAsia="Times New Roman" w:hAnsi="Arial" w:cs="Arial"/>
-          <w:sz w:val="24"/>
-          <w:szCs w:val="24"/>
-        </w:rPr>
-      </w:pPr>
+      <w:r>
+        <w:rPr>
+          <w:rFonts w:ascii="Arial" w:eastAsia="Times New Roman" w:hAnsi="Arial" w:cs="Arial"/>
+          <w:sz w:val="24"/>
+          <w:szCs w:val="24"/>
+        </w:rPr>
+        <w:t xml:space="preserve"> que foi escolhida por ser uma linguagem dinâmica e atual, com constante crescimento </w:t>
+      </w:r>
       <w:r>
         <w:rPr>
           <w:rFonts w:ascii="Arial" w:eastAsia="Times New Roman" w:hAnsi="Arial" w:cs="Arial"/>
@@ -1091,6 +1087,42 @@
           <w:szCs w:val="24"/>
         </w:rPr>
         <w:lastRenderedPageBreak/>
+        <w:t>no mercado de trabalho</w:t>
+      </w:r>
+      <w:r>
+        <w:rPr>
+          <w:rFonts w:ascii="Arial" w:eastAsia="Times New Roman" w:hAnsi="Arial" w:cs="Arial"/>
+          <w:sz w:val="24"/>
+          <w:szCs w:val="24"/>
+        </w:rPr>
+        <w:t>, segue abaixo suas definições e ferramentas que podem ser usadas  juntamente com a linguagem</w:t>
+      </w:r>
+      <w:r>
+        <w:rPr>
+          <w:rFonts w:ascii="Arial" w:eastAsia="Times New Roman" w:hAnsi="Arial" w:cs="Arial"/>
+          <w:sz w:val="24"/>
+          <w:szCs w:val="24"/>
+        </w:rPr>
+        <w:t>.</w:t>
+      </w:r>
+    </w:p>
+    <w:p>
+      <w:pPr>
+        <w:pStyle w:val="SemEspaamento"/>
+        <w:spacing w:line="360" w:lineRule="auto"/>
+        <w:jc w:val="both"/>
+        <w:rPr>
+          <w:rFonts w:ascii="Arial" w:eastAsia="Times New Roman" w:hAnsi="Arial" w:cs="Arial"/>
+          <w:sz w:val="24"/>
+          <w:szCs w:val="24"/>
+        </w:rPr>
+      </w:pPr>
+      <w:r>
+        <w:rPr>
+          <w:rFonts w:ascii="Arial" w:eastAsia="Times New Roman" w:hAnsi="Arial" w:cs="Arial"/>
+          <w:sz w:val="24"/>
+          <w:szCs w:val="24"/>
+        </w:rPr>
         <w:tab/>
         <w:t xml:space="preserve">Ruby é uma linguagem de programação interpretada multiparadigma, de tipagem dinâmica e forte, com gerenciamento de memória automático, originalmente planejada e desenvolvida no Japão em 1995 por Yukihiro “Matz” Matsumoto, para ser usada como linguagem de script. Matz queria uma linguagem de script que fosse mais poderosa do que Perl e mais orientada a objetos do que Python. </w:t>
       </w:r>
@@ -1118,22 +1150,707 @@
     </w:p>
     <w:p>
       <w:pPr>
-        <w:pStyle w:val="SemEspaamento"/>
-        <w:rPr>
-          <w:rFonts w:ascii="Arial" w:hAnsi="Arial" w:cs="Arial"/>
-          <w:sz w:val="24"/>
-          <w:szCs w:val="24"/>
-        </w:rPr>
-      </w:pPr>
-      <w:r>
-        <w:rPr>
-          <w:rFonts w:ascii="Arial" w:hAnsi="Arial" w:cs="Arial"/>
-          <w:sz w:val="24"/>
-          <w:szCs w:val="24"/>
-        </w:rPr>
-        <w:tab/>
-        <w:t>A escolha dessa linguagem foi baseada na simplicidade de se escrever os códigos. Segue abaixo um exemplo</w:t>
-      </w:r>
+        <w:spacing w:after="0" w:line="360" w:lineRule="auto"/>
+        <w:jc w:val="both"/>
+        <w:rPr>
+          <w:rFonts w:ascii="Arial" w:eastAsia="Times New Roman" w:hAnsi="Arial" w:cs="Arial"/>
+          <w:color w:val="000000"/>
+          <w:sz w:val="24"/>
+          <w:szCs w:val="24"/>
+        </w:rPr>
+      </w:pPr>
+      <w:r>
+        <w:rPr>
+          <w:rFonts w:ascii="Arial" w:hAnsi="Arial" w:cs="Arial"/>
+          <w:sz w:val="24"/>
+          <w:szCs w:val="24"/>
+        </w:rPr>
+        <w:tab/>
+        <w:t xml:space="preserve">Ruby on Rails é seu framework, </w:t>
+      </w:r>
+      <w:r>
+        <w:rPr>
+          <w:rFonts w:ascii="Arial" w:eastAsia="Times New Roman" w:hAnsi="Arial" w:cs="Arial"/>
+          <w:color w:val="000000"/>
+          <w:sz w:val="24"/>
+          <w:szCs w:val="24"/>
+        </w:rPr>
+        <w:t xml:space="preserve">foi escrito por </w:t>
+      </w:r>
+      <w:r>
+        <w:rPr>
+          <w:rStyle w:val="nfase"/>
+          <w:rFonts w:ascii="Arial" w:hAnsi="Arial" w:cs="Arial"/>
+          <w:color w:val="000000"/>
+          <w:sz w:val="24"/>
+          <w:szCs w:val="24"/>
+          <w:bdr w:val="none" w:sz="0" w:space="0" w:color="auto" w:frame="1"/>
+          <w:shd w:val="clear" w:color="auto" w:fill="FFFFFF"/>
+        </w:rPr>
+        <w:t>David Heinemeier Hansson</w:t>
+      </w:r>
+      <w:r>
+        <w:rPr>
+          <w:rFonts w:ascii="Arial" w:eastAsia="Times New Roman" w:hAnsi="Arial" w:cs="Arial"/>
+          <w:color w:val="000000"/>
+          <w:sz w:val="24"/>
+          <w:szCs w:val="24"/>
+        </w:rPr>
+        <w:t xml:space="preserve"> em Ruby, organizado em MVC (Model-View-Controller). Lançado para o público em 2004, sua característica é a facilidade na hora de programar, tornando códigos menores o que leva o programador programar mais em menos tempo.</w:t>
+      </w:r>
+    </w:p>
+    <w:p>
+      <w:pPr>
+        <w:spacing w:after="0" w:line="360" w:lineRule="auto"/>
+        <w:jc w:val="both"/>
+        <w:rPr>
+          <w:rFonts w:ascii="Arial" w:eastAsia="Times New Roman" w:hAnsi="Arial" w:cs="Arial"/>
+          <w:color w:val="000000"/>
+          <w:sz w:val="24"/>
+          <w:szCs w:val="24"/>
+        </w:rPr>
+      </w:pPr>
+      <w:r>
+        <w:rPr>
+          <w:rFonts w:ascii="Arial" w:eastAsia="Times New Roman" w:hAnsi="Arial" w:cs="Arial"/>
+          <w:color w:val="000000"/>
+          <w:sz w:val="24"/>
+          <w:szCs w:val="24"/>
+        </w:rPr>
+        <w:tab/>
+        <w:t>Este framework</w:t>
+      </w:r>
+      <w:r>
+        <w:rPr>
+          <w:rFonts w:ascii="Arial" w:eastAsia="Times New Roman" w:hAnsi="Arial" w:cs="Arial"/>
+          <w:color w:val="000000"/>
+          <w:sz w:val="24"/>
+          <w:szCs w:val="24"/>
+        </w:rPr>
+        <w:t xml:space="preserve"> surgiu para trazer uma forma mais dinâmica para o desenvolvimento de sites orientado a banco de dados, focando na agilidade para aumentar a produtividade em uma quantidade de linhas menores.</w:t>
+      </w:r>
+    </w:p>
+    <w:p>
+      <w:pPr>
+        <w:spacing w:after="0" w:line="360" w:lineRule="auto"/>
+        <w:jc w:val="both"/>
+        <w:rPr>
+          <w:rFonts w:ascii="Arial" w:eastAsia="Times New Roman" w:hAnsi="Arial" w:cs="Arial"/>
+          <w:color w:val="000000"/>
+          <w:sz w:val="24"/>
+          <w:szCs w:val="24"/>
+        </w:rPr>
+      </w:pPr>
+      <w:r>
+        <w:rPr>
+          <w:rFonts w:ascii="Arial" w:eastAsia="Times New Roman" w:hAnsi="Arial" w:cs="Arial"/>
+          <w:color w:val="000000"/>
+          <w:sz w:val="24"/>
+          <w:szCs w:val="24"/>
+        </w:rPr>
+        <w:tab/>
+        <w:t>Esta é uma plataforma com opinião, ela impõe que tem um modo certo de se fazer as coisas e foi desenvolvido para encorajar o programador a seguir este modo.</w:t>
+      </w:r>
+    </w:p>
+    <w:p>
+      <w:pPr>
+        <w:spacing w:after="0" w:line="360" w:lineRule="auto"/>
+        <w:jc w:val="both"/>
+        <w:rPr>
+          <w:rFonts w:ascii="Arial" w:eastAsia="Times New Roman" w:hAnsi="Arial" w:cs="Arial"/>
+          <w:color w:val="000000"/>
+          <w:sz w:val="24"/>
+          <w:szCs w:val="24"/>
+        </w:rPr>
+      </w:pPr>
+      <w:r>
+        <w:rPr>
+          <w:rFonts w:ascii="Arial" w:eastAsia="Times New Roman" w:hAnsi="Arial" w:cs="Arial"/>
+          <w:color w:val="000000"/>
+          <w:sz w:val="24"/>
+          <w:szCs w:val="24"/>
+        </w:rPr>
+        <w:tab/>
+        <w:t>Rails segue algumas filosofias, e uma delas é denominada DRY (Don't Repeat Yourself) ela diz que não é bom que não é bom escrever o mesmo código mais de uma vez.</w:t>
+      </w:r>
+    </w:p>
+    <w:p>
+      <w:pPr>
+        <w:spacing w:after="0" w:line="360" w:lineRule="auto"/>
+        <w:jc w:val="both"/>
+        <w:rPr>
+          <w:rFonts w:ascii="Arial" w:eastAsia="Times New Roman" w:hAnsi="Arial" w:cs="Arial"/>
+          <w:color w:val="000000"/>
+          <w:sz w:val="24"/>
+          <w:szCs w:val="24"/>
+        </w:rPr>
+      </w:pPr>
+      <w:r>
+        <w:rPr>
+          <w:rFonts w:ascii="Arial" w:eastAsia="Times New Roman" w:hAnsi="Arial" w:cs="Arial"/>
+          <w:color w:val="000000"/>
+          <w:sz w:val="24"/>
+          <w:szCs w:val="24"/>
+        </w:rPr>
+        <w:tab/>
+      </w:r>
+      <w:r>
+        <w:rPr>
+          <w:rFonts w:ascii="Arial" w:eastAsia="Times New Roman" w:hAnsi="Arial" w:cs="Arial"/>
+          <w:color w:val="000000"/>
+          <w:sz w:val="24"/>
+          <w:szCs w:val="24"/>
+        </w:rPr>
+        <w:t xml:space="preserve">Em uma plataforma de arquitetura MVC (Model-View-Controller) o ROR utiliza um recurso chamado Scaffolding que gera automaticamente controllers e views a partir de um certo modelo </w:t>
+      </w:r>
+      <w:r>
+        <w:rPr>
+          <w:rFonts w:ascii="Arial" w:eastAsia="Times New Roman" w:hAnsi="Arial" w:cs="Arial"/>
+          <w:color w:val="000000"/>
+          <w:sz w:val="24"/>
+          <w:szCs w:val="24"/>
+        </w:rPr>
+        <w:t>mostrado para o programador. RoR</w:t>
+      </w:r>
+      <w:r>
+        <w:rPr>
+          <w:rFonts w:ascii="Arial" w:eastAsia="Times New Roman" w:hAnsi="Arial" w:cs="Arial"/>
+          <w:color w:val="000000"/>
+          <w:sz w:val="24"/>
+          <w:szCs w:val="24"/>
+        </w:rPr>
+        <w:t xml:space="preserve"> também provê abstração de SGBDs</w:t>
+      </w:r>
+      <w:r>
+        <w:rPr>
+          <w:rFonts w:ascii="Arial" w:eastAsia="Times New Roman" w:hAnsi="Arial" w:cs="Arial"/>
+          <w:color w:val="000000"/>
+          <w:sz w:val="24"/>
+          <w:szCs w:val="24"/>
+        </w:rPr>
+        <w:t xml:space="preserve"> (Sistema de Gerenciamento de Banco de Dados)</w:t>
+      </w:r>
+      <w:r>
+        <w:rPr>
+          <w:rFonts w:ascii="Arial" w:eastAsia="Times New Roman" w:hAnsi="Arial" w:cs="Arial"/>
+          <w:color w:val="000000"/>
+          <w:sz w:val="24"/>
+          <w:szCs w:val="24"/>
+        </w:rPr>
+        <w:t>, o usuário usa apenas uma sintaxe para MySQL, PostgreSQL, SQL Server, Oracle, Firebird, entre outros</w:t>
+      </w:r>
+    </w:p>
+    <w:p>
+      <w:pPr>
+        <w:spacing w:after="0" w:line="360" w:lineRule="auto"/>
+        <w:jc w:val="both"/>
+        <w:rPr>
+          <w:rFonts w:ascii="Arial" w:hAnsi="Arial" w:cs="Arial"/>
+          <w:color w:val="000000"/>
+          <w:sz w:val="24"/>
+          <w:szCs w:val="24"/>
+          <w:shd w:val="clear" w:color="auto" w:fill="FFFFFF"/>
+        </w:rPr>
+      </w:pPr>
+      <w:r>
+        <w:rPr>
+          <w:rFonts w:ascii="Arial" w:eastAsia="Times New Roman" w:hAnsi="Arial" w:cs="Arial"/>
+          <w:b/>
+          <w:color w:val="000000"/>
+          <w:sz w:val="24"/>
+          <w:szCs w:val="24"/>
+        </w:rPr>
+        <w:lastRenderedPageBreak/>
+        <w:tab/>
+      </w:r>
+      <w:r>
+        <w:rPr>
+          <w:rFonts w:ascii="Arial" w:eastAsia="Times New Roman" w:hAnsi="Arial" w:cs="Arial"/>
+          <w:color w:val="000000"/>
+          <w:sz w:val="24"/>
+          <w:szCs w:val="24"/>
+        </w:rPr>
+        <w:t xml:space="preserve">O </w:t>
+      </w:r>
+      <w:r>
+        <w:rPr>
+          <w:rFonts w:ascii="Arial" w:hAnsi="Arial" w:cs="Arial"/>
+          <w:color w:val="000000"/>
+          <w:sz w:val="24"/>
+          <w:szCs w:val="24"/>
+          <w:shd w:val="clear" w:color="auto" w:fill="FFFFFF"/>
+        </w:rPr>
+        <w:t>Rails faz suposições sobre o que você quer fazer e como você estará fazendo isto, em vez de deixá-lo mudar cada minúscula coisa através de intermináveis arquivos de configuração.</w:t>
+      </w:r>
+      <w:r>
+        <w:rPr>
+          <w:rFonts w:ascii="Arial" w:hAnsi="Arial" w:cs="Arial"/>
+          <w:color w:val="000000"/>
+          <w:sz w:val="24"/>
+          <w:szCs w:val="24"/>
+          <w:shd w:val="clear" w:color="auto" w:fill="FFFFFF"/>
+        </w:rPr>
+        <w:t xml:space="preserve"> [9]</w:t>
+      </w:r>
+    </w:p>
+    <w:p>
+      <w:pPr>
+        <w:spacing w:after="0" w:line="360" w:lineRule="auto"/>
+        <w:jc w:val="both"/>
+        <w:rPr>
+          <w:rFonts w:ascii="Arial" w:eastAsia="Times New Roman" w:hAnsi="Arial" w:cs="Arial"/>
+          <w:color w:val="000000"/>
+          <w:sz w:val="24"/>
+          <w:szCs w:val="24"/>
+        </w:rPr>
+      </w:pPr>
+      <w:r>
+        <w:rPr>
+          <w:rFonts w:ascii="Arial" w:hAnsi="Arial" w:cs="Arial"/>
+          <w:color w:val="000000"/>
+          <w:sz w:val="24"/>
+          <w:szCs w:val="24"/>
+          <w:shd w:val="clear" w:color="auto" w:fill="FFFFFF"/>
+        </w:rPr>
+        <w:tab/>
+      </w:r>
+      <w:r>
+        <w:rPr>
+          <w:rFonts w:ascii="Arial" w:eastAsia="Times New Roman" w:hAnsi="Arial" w:cs="Arial"/>
+          <w:color w:val="000000"/>
+          <w:sz w:val="24"/>
+          <w:szCs w:val="24"/>
+        </w:rPr>
+        <w:t>Esta</w:t>
+      </w:r>
+      <w:r>
+        <w:rPr>
+          <w:rFonts w:ascii="Arial" w:eastAsia="Times New Roman" w:hAnsi="Arial" w:cs="Arial"/>
+          <w:color w:val="000000"/>
+          <w:sz w:val="24"/>
+          <w:szCs w:val="24"/>
+        </w:rPr>
+        <w:t xml:space="preserve"> ferramenta poderosa de programação para Web pode ser rodado em Windows, Linux e Mac OS e a permissão para o uso do software é gratuitamente, podendo modificar sem restrição, com direitos a usar, copiar, distribuir e até vender.</w:t>
+      </w:r>
+    </w:p>
+    <w:p>
+      <w:pPr>
+        <w:spacing w:after="0" w:line="360" w:lineRule="auto"/>
+        <w:jc w:val="both"/>
+        <w:rPr>
+          <w:rFonts w:ascii="Arial" w:hAnsi="Arial" w:cs="Arial"/>
+          <w:color w:val="000000"/>
+          <w:sz w:val="24"/>
+          <w:szCs w:val="24"/>
+          <w:shd w:val="clear" w:color="auto" w:fill="FFFFFF"/>
+        </w:rPr>
+      </w:pPr>
+      <w:r>
+        <w:rPr>
+          <w:rFonts w:ascii="Arial" w:hAnsi="Arial" w:cs="Arial"/>
+          <w:sz w:val="24"/>
+          <w:szCs w:val="24"/>
+        </w:rPr>
+        <w:tab/>
+        <w:t xml:space="preserve">A linguagem disponibiliza o uso do coffescript que é </w:t>
+      </w:r>
+      <w:r>
+        <w:rPr>
+          <w:rFonts w:ascii="Arial" w:hAnsi="Arial" w:cs="Arial"/>
+          <w:color w:val="000000"/>
+          <w:sz w:val="24"/>
+          <w:szCs w:val="24"/>
+          <w:shd w:val="clear" w:color="auto" w:fill="FFFFFF"/>
+        </w:rPr>
+        <w:t>uma pequena linguagem de script que compila para JavaScript para desenvolvimento de websites, é apenas JavaScript, compilando de um-para-um para o js (JavaScript) equivalente.. CoffeScript tenta mostrar as boas partes do JavaScript em um modo simplificado. Esta linguagem converte os scripts .coffe em scripts .js (JavaScript). [10]</w:t>
+      </w:r>
+      <w:r>
+        <w:rPr>
+          <w:rFonts w:ascii="Arial" w:hAnsi="Arial" w:cs="Arial"/>
+          <w:color w:val="000000"/>
+          <w:sz w:val="24"/>
+          <w:szCs w:val="24"/>
+          <w:shd w:val="clear" w:color="auto" w:fill="FFFFFF"/>
+        </w:rPr>
+        <w:t xml:space="preserve"> Segue abaixo exemplos de sintaxes escrita em JavaScript e a mesma sintaxe escrita em CoffeScript.</w:t>
+      </w:r>
+    </w:p>
+    <w:p>
+      <w:pPr>
+        <w:spacing w:after="0" w:line="360" w:lineRule="auto"/>
+        <w:jc w:val="center"/>
+        <w:rPr>
+          <w:rFonts w:ascii="Arial" w:hAnsi="Arial" w:cs="Arial"/>
+          <w:color w:val="000000"/>
+          <w:sz w:val="24"/>
+          <w:szCs w:val="24"/>
+          <w:shd w:val="clear" w:color="auto" w:fill="FFFFFF"/>
+        </w:rPr>
+      </w:pPr>
+      <w:r>
+        <w:rPr>
+          <w:rFonts w:ascii="Arial" w:hAnsi="Arial" w:cs="Arial"/>
+          <w:noProof/>
+          <w:color w:val="000000"/>
+          <w:sz w:val="24"/>
+          <w:szCs w:val="24"/>
+          <w:shd w:val="clear" w:color="auto" w:fill="FFFFFF"/>
+        </w:rPr>
+        <w:drawing>
+          <wp:inline distT="0" distB="0" distL="0" distR="0">
+            <wp:extent cx="5038725" cy="1838325"/>
+            <wp:effectExtent l="19050" t="0" r="9525" b="0"/>
+            <wp:docPr id="1" name="Imagem 1"/>
+            <wp:cNvGraphicFramePr>
+              <a:graphicFrameLocks xmlns:a="http://schemas.openxmlformats.org/drawingml/2006/main" noChangeAspect="1"/>
+            </wp:cNvGraphicFramePr>
+            <a:graphic xmlns:a="http://schemas.openxmlformats.org/drawingml/2006/main">
+              <a:graphicData uri="http://schemas.openxmlformats.org/drawingml/2006/picture">
+                <pic:pic xmlns:pic="http://schemas.openxmlformats.org/drawingml/2006/picture">
+                  <pic:nvPicPr>
+                    <pic:cNvPr id="0" name="Picture 1"/>
+                    <pic:cNvPicPr>
+                      <a:picLocks noChangeAspect="1" noChangeArrowheads="1"/>
+                    </pic:cNvPicPr>
+                  </pic:nvPicPr>
+                  <pic:blipFill>
+                    <a:blip r:embed="rId5" cstate="print"/>
+                    <a:srcRect/>
+                    <a:stretch>
+                      <a:fillRect/>
+                    </a:stretch>
+                  </pic:blipFill>
+                  <pic:spPr bwMode="auto">
+                    <a:xfrm>
+                      <a:off x="0" y="0"/>
+                      <a:ext cx="5038725" cy="1838325"/>
+                    </a:xfrm>
+                    <a:prstGeom prst="rect">
+                      <a:avLst/>
+                    </a:prstGeom>
+                    <a:noFill/>
+                    <a:ln w="9525">
+                      <a:noFill/>
+                      <a:miter lim="800000"/>
+                      <a:headEnd/>
+                      <a:tailEnd/>
+                    </a:ln>
+                  </pic:spPr>
+                </pic:pic>
+              </a:graphicData>
+            </a:graphic>
+          </wp:inline>
+        </w:drawing>
+      </w:r>
+    </w:p>
+    <w:p>
+      <w:pPr>
+        <w:spacing w:after="0" w:line="360" w:lineRule="auto"/>
+        <w:jc w:val="both"/>
+        <w:rPr>
+          <w:rFonts w:ascii="Arial" w:hAnsi="Arial" w:cs="Arial"/>
+          <w:color w:val="000000"/>
+          <w:sz w:val="24"/>
+          <w:szCs w:val="24"/>
+          <w:shd w:val="clear" w:color="auto" w:fill="FFFFFF"/>
+        </w:rPr>
+      </w:pPr>
+      <w:r>
+        <w:rPr>
+          <w:rFonts w:ascii="Arial" w:hAnsi="Arial" w:cs="Arial"/>
+          <w:color w:val="000000"/>
+          <w:sz w:val="24"/>
+          <w:szCs w:val="24"/>
+          <w:shd w:val="clear" w:color="auto" w:fill="FFFFFF"/>
+        </w:rPr>
+        <w:tab/>
+        <w:t>Além do CoffeScript, o uso do HAML também é utilizado.</w:t>
+      </w:r>
+      <w:r>
+        <w:rPr>
+          <w:rFonts w:ascii="Arial" w:hAnsi="Arial" w:cs="Arial"/>
+          <w:color w:val="000000"/>
+          <w:sz w:val="24"/>
+          <w:szCs w:val="24"/>
+          <w:shd w:val="clear" w:color="auto" w:fill="FFFFFF"/>
+        </w:rPr>
+        <w:tab/>
+        <w:t>A idéia de HAML é somente a estética da sintaxe, não funcionalidades. É uma sintaxe simplificada do HTML, renderizado para HTML que não necessita o fechamento de tags.</w:t>
+      </w:r>
+      <w:r>
+        <w:rPr>
+          <w:rFonts w:ascii="Arial" w:hAnsi="Arial" w:cs="Arial"/>
+          <w:color w:val="000000"/>
+          <w:sz w:val="24"/>
+          <w:szCs w:val="24"/>
+          <w:shd w:val="clear" w:color="auto" w:fill="FFFFFF"/>
+        </w:rPr>
+        <w:t xml:space="preserve"> </w:t>
+      </w:r>
+      <w:r>
+        <w:rPr>
+          <w:rFonts w:ascii="Arial" w:hAnsi="Arial" w:cs="Arial"/>
+          <w:color w:val="000000"/>
+          <w:sz w:val="24"/>
+          <w:szCs w:val="24"/>
+          <w:shd w:val="clear" w:color="auto" w:fill="FFFFFF"/>
+        </w:rPr>
+        <w:t>Segue abaixo exemplo de sintaxe escrita em HTML e a mesma escrita em HAML.</w:t>
+      </w:r>
+    </w:p>
+    <w:p>
+      <w:pPr>
+        <w:spacing w:after="0" w:line="360" w:lineRule="auto"/>
+        <w:jc w:val="center"/>
+        <w:rPr>
+          <w:rFonts w:ascii="Arial" w:hAnsi="Arial" w:cs="Arial"/>
+          <w:color w:val="000000"/>
+          <w:sz w:val="24"/>
+          <w:szCs w:val="24"/>
+          <w:shd w:val="clear" w:color="auto" w:fill="FFFFFF"/>
+        </w:rPr>
+      </w:pPr>
+      <w:r>
+        <w:rPr>
+          <w:rFonts w:ascii="Arial" w:hAnsi="Arial" w:cs="Arial"/>
+          <w:noProof/>
+          <w:color w:val="000000"/>
+          <w:sz w:val="24"/>
+          <w:szCs w:val="24"/>
+          <w:shd w:val="clear" w:color="auto" w:fill="FFFFFF"/>
+        </w:rPr>
+        <w:drawing>
+          <wp:inline distT="0" distB="0" distL="0" distR="0">
+            <wp:extent cx="4991100" cy="1590675"/>
+            <wp:effectExtent l="19050" t="0" r="0" b="0"/>
+            <wp:docPr id="2" name="Imagem 2"/>
+            <wp:cNvGraphicFramePr>
+              <a:graphicFrameLocks xmlns:a="http://schemas.openxmlformats.org/drawingml/2006/main" noChangeAspect="1"/>
+            </wp:cNvGraphicFramePr>
+            <a:graphic xmlns:a="http://schemas.openxmlformats.org/drawingml/2006/main">
+              <a:graphicData uri="http://schemas.openxmlformats.org/drawingml/2006/picture">
+                <pic:pic xmlns:pic="http://schemas.openxmlformats.org/drawingml/2006/picture">
+                  <pic:nvPicPr>
+                    <pic:cNvPr id="0" name="Picture 2"/>
+                    <pic:cNvPicPr>
+                      <a:picLocks noChangeAspect="1" noChangeArrowheads="1"/>
+                    </pic:cNvPicPr>
+                  </pic:nvPicPr>
+                  <pic:blipFill>
+                    <a:blip r:embed="rId6" cstate="print"/>
+                    <a:srcRect/>
+                    <a:stretch>
+                      <a:fillRect/>
+                    </a:stretch>
+                  </pic:blipFill>
+                  <pic:spPr bwMode="auto">
+                    <a:xfrm>
+                      <a:off x="0" y="0"/>
+                      <a:ext cx="4991100" cy="1590675"/>
+                    </a:xfrm>
+                    <a:prstGeom prst="rect">
+                      <a:avLst/>
+                    </a:prstGeom>
+                    <a:noFill/>
+                    <a:ln w="9525">
+                      <a:noFill/>
+                      <a:miter lim="800000"/>
+                      <a:headEnd/>
+                      <a:tailEnd/>
+                    </a:ln>
+                  </pic:spPr>
+                </pic:pic>
+              </a:graphicData>
+            </a:graphic>
+          </wp:inline>
+        </w:drawing>
+      </w:r>
+    </w:p>
+    <w:p>
+      <w:pPr>
+        <w:spacing w:after="0" w:line="360" w:lineRule="auto"/>
+        <w:jc w:val="both"/>
+        <w:rPr>
+          <w:rFonts w:ascii="Arial" w:hAnsi="Arial" w:cs="Arial"/>
+          <w:color w:val="000000"/>
+          <w:sz w:val="24"/>
+          <w:szCs w:val="24"/>
+          <w:shd w:val="clear" w:color="auto" w:fill="FFFFFF"/>
+        </w:rPr>
+      </w:pPr>
+      <w:r>
+        <w:rPr>
+          <w:rFonts w:ascii="Arial" w:hAnsi="Arial" w:cs="Arial"/>
+          <w:color w:val="000000"/>
+          <w:sz w:val="24"/>
+          <w:szCs w:val="24"/>
+          <w:shd w:val="clear" w:color="auto" w:fill="FFFFFF"/>
+        </w:rPr>
+        <w:lastRenderedPageBreak/>
+        <w:tab/>
+        <w:t>Quando o assunto diz respeito a CSS, a tecnologia utilizada</w:t>
+      </w:r>
+      <w:r>
+        <w:rPr>
+          <w:rFonts w:ascii="Arial" w:hAnsi="Arial" w:cs="Arial"/>
+          <w:color w:val="000000"/>
+          <w:sz w:val="24"/>
+          <w:szCs w:val="24"/>
+          <w:shd w:val="clear" w:color="auto" w:fill="FFFFFF"/>
+        </w:rPr>
+        <w:t>da</w:t>
+      </w:r>
+      <w:r>
+        <w:rPr>
+          <w:rFonts w:ascii="Arial" w:hAnsi="Arial" w:cs="Arial"/>
+          <w:color w:val="000000"/>
+          <w:sz w:val="24"/>
+          <w:szCs w:val="24"/>
+          <w:shd w:val="clear" w:color="auto" w:fill="FFFFFF"/>
+        </w:rPr>
+        <w:t xml:space="preserve"> chama-se Sass.</w:t>
+      </w:r>
+      <w:r>
+        <w:rPr>
+          <w:rFonts w:ascii="Arial" w:hAnsi="Arial" w:cs="Arial"/>
+          <w:b/>
+          <w:color w:val="000000"/>
+          <w:sz w:val="24"/>
+          <w:szCs w:val="24"/>
+          <w:shd w:val="clear" w:color="auto" w:fill="FFFFFF"/>
+        </w:rPr>
+        <w:tab/>
+      </w:r>
+      <w:r>
+        <w:rPr>
+          <w:rFonts w:ascii="Arial" w:hAnsi="Arial" w:cs="Arial"/>
+          <w:color w:val="000000"/>
+          <w:sz w:val="24"/>
+          <w:szCs w:val="24"/>
+          <w:shd w:val="clear" w:color="auto" w:fill="FFFFFF"/>
+        </w:rPr>
+        <w:t xml:space="preserve">que é uma extensão para o CSS3, </w:t>
+      </w:r>
+      <w:r>
+        <w:rPr>
+          <w:rFonts w:ascii="Arial" w:hAnsi="Arial" w:cs="Arial"/>
+          <w:color w:val="000000"/>
+          <w:sz w:val="24"/>
+          <w:szCs w:val="24"/>
+          <w:shd w:val="clear" w:color="auto" w:fill="FFFFFF"/>
+        </w:rPr>
+        <w:t xml:space="preserve">desenvolvida </w:t>
+      </w:r>
+      <w:hyperlink r:id="rId7" w:tooltip="Nathan Weizenbaum (page does not exist)" w:history="1">
+        <w:r>
+          <w:rPr>
+            <w:rStyle w:val="Hyperlink"/>
+            <w:rFonts w:ascii="Arial" w:hAnsi="Arial" w:cs="Arial"/>
+            <w:color w:val="auto"/>
+            <w:sz w:val="24"/>
+            <w:szCs w:val="24"/>
+            <w:u w:val="none"/>
+            <w:shd w:val="clear" w:color="auto" w:fill="FFFFFF"/>
+          </w:rPr>
+          <w:t>Nathan Weizenbaum</w:t>
+        </w:r>
+      </w:hyperlink>
+      <w:r>
+        <w:rPr>
+          <w:rFonts w:ascii="Arial" w:hAnsi="Arial" w:cs="Arial"/>
+          <w:sz w:val="24"/>
+          <w:szCs w:val="24"/>
+        </w:rPr>
+        <w:t>,</w:t>
+      </w:r>
+      <w:r>
+        <w:rPr>
+          <w:rFonts w:ascii="Arial" w:hAnsi="Arial" w:cs="Arial"/>
+          <w:color w:val="000000"/>
+          <w:sz w:val="24"/>
+          <w:szCs w:val="24"/>
+          <w:shd w:val="clear" w:color="auto" w:fill="FFFFFF"/>
+        </w:rPr>
+        <w:t xml:space="preserve">  adicionando regras aninhadas, variáveis, mixins, herança de seletor. É traduzida para o formato CSS padrão. [11]</w:t>
+      </w:r>
+    </w:p>
+    <w:p>
+      <w:pPr>
+        <w:spacing w:after="0" w:line="360" w:lineRule="auto"/>
+        <w:jc w:val="center"/>
+        <w:rPr>
+          <w:rFonts w:ascii="Arial" w:hAnsi="Arial" w:cs="Arial"/>
+          <w:color w:val="000000"/>
+          <w:sz w:val="24"/>
+          <w:szCs w:val="24"/>
+          <w:shd w:val="clear" w:color="auto" w:fill="FFFFFF"/>
+        </w:rPr>
+      </w:pPr>
+      <w:r>
+        <w:rPr>
+          <w:rFonts w:ascii="Arial" w:hAnsi="Arial" w:cs="Arial"/>
+          <w:noProof/>
+          <w:color w:val="000000"/>
+          <w:sz w:val="24"/>
+          <w:szCs w:val="24"/>
+          <w:shd w:val="clear" w:color="auto" w:fill="FFFFFF"/>
+        </w:rPr>
+        <w:drawing>
+          <wp:inline distT="0" distB="0" distL="0" distR="0">
+            <wp:extent cx="4314825" cy="1838325"/>
+            <wp:effectExtent l="19050" t="0" r="9525" b="0"/>
+            <wp:docPr id="3" name="Imagem 3"/>
+            <wp:cNvGraphicFramePr>
+              <a:graphicFrameLocks xmlns:a="http://schemas.openxmlformats.org/drawingml/2006/main" noChangeAspect="1"/>
+            </wp:cNvGraphicFramePr>
+            <a:graphic xmlns:a="http://schemas.openxmlformats.org/drawingml/2006/main">
+              <a:graphicData uri="http://schemas.openxmlformats.org/drawingml/2006/picture">
+                <pic:pic xmlns:pic="http://schemas.openxmlformats.org/drawingml/2006/picture">
+                  <pic:nvPicPr>
+                    <pic:cNvPr id="0" name="Picture 3"/>
+                    <pic:cNvPicPr>
+                      <a:picLocks noChangeAspect="1" noChangeArrowheads="1"/>
+                    </pic:cNvPicPr>
+                  </pic:nvPicPr>
+                  <pic:blipFill>
+                    <a:blip r:embed="rId8" cstate="print"/>
+                    <a:srcRect/>
+                    <a:stretch>
+                      <a:fillRect/>
+                    </a:stretch>
+                  </pic:blipFill>
+                  <pic:spPr bwMode="auto">
+                    <a:xfrm>
+                      <a:off x="0" y="0"/>
+                      <a:ext cx="4314825" cy="1838325"/>
+                    </a:xfrm>
+                    <a:prstGeom prst="rect">
+                      <a:avLst/>
+                    </a:prstGeom>
+                    <a:noFill/>
+                    <a:ln w="9525">
+                      <a:noFill/>
+                      <a:miter lim="800000"/>
+                      <a:headEnd/>
+                      <a:tailEnd/>
+                    </a:ln>
+                  </pic:spPr>
+                </pic:pic>
+              </a:graphicData>
+            </a:graphic>
+          </wp:inline>
+        </w:drawing>
+      </w:r>
+    </w:p>
+    <w:p>
+      <w:pPr>
+        <w:pStyle w:val="SemEspaamento"/>
+        <w:rPr>
+          <w:rFonts w:ascii="Arial" w:hAnsi="Arial" w:cs="Arial"/>
+          <w:sz w:val="24"/>
+          <w:szCs w:val="24"/>
+        </w:rPr>
+      </w:pPr>
     </w:p>
     <w:sectPr>
       <w:pgSz w:w="11906" w:h="16838"/>
@@ -1736,6 +2453,60 @@
     </w:pPr>
     <w:rPr>
       <w:rFonts w:eastAsiaTheme="minorEastAsia"/>
+      <w:lang w:eastAsia="pt-BR"/>
+    </w:rPr>
+  </w:style>
+  <w:style w:type="character" w:styleId="nfase">
+    <w:name w:val="Emphasis"/>
+    <w:basedOn w:val="Fontepargpadro"/>
+    <w:uiPriority w:val="20"/>
+    <w:qFormat/>
+    <w:rsid w:val="00252BC8"/>
+    <w:rPr>
+      <w:i/>
+      <w:iCs/>
+    </w:rPr>
+  </w:style>
+  <w:style w:type="character" w:styleId="Hyperlink">
+    <w:name w:val="Hyperlink"/>
+    <w:basedOn w:val="Fontepargpadro"/>
+    <w:uiPriority w:val="99"/>
+    <w:semiHidden/>
+    <w:unhideWhenUsed/>
+    <w:rsid w:val="00BA4229"/>
+    <w:rPr>
+      <w:color w:val="0000FF"/>
+      <w:u w:val="single"/>
+    </w:rPr>
+  </w:style>
+  <w:style w:type="paragraph" w:styleId="Textodebalo">
+    <w:name w:val="Balloon Text"/>
+    <w:basedOn w:val="Normal"/>
+    <w:link w:val="TextodebaloChar"/>
+    <w:uiPriority w:val="99"/>
+    <w:semiHidden/>
+    <w:unhideWhenUsed/>
+    <w:rsid w:val="003E35DD"/>
+    <w:pPr>
+      <w:spacing w:after="0" w:line="240" w:lineRule="auto"/>
+    </w:pPr>
+    <w:rPr>
+      <w:rFonts w:ascii="Tahoma" w:hAnsi="Tahoma" w:cs="Tahoma"/>
+      <w:sz w:val="16"/>
+      <w:szCs w:val="16"/>
+    </w:rPr>
+  </w:style>
+  <w:style w:type="character" w:customStyle="1" w:styleId="TextodebaloChar">
+    <w:name w:val="Texto de balão Char"/>
+    <w:basedOn w:val="Fontepargpadro"/>
+    <w:link w:val="Textodebalo"/>
+    <w:uiPriority w:val="99"/>
+    <w:semiHidden/>
+    <w:rsid w:val="003E35DD"/>
+    <w:rPr>
+      <w:rFonts w:ascii="Tahoma" w:eastAsiaTheme="minorEastAsia" w:hAnsi="Tahoma" w:cs="Tahoma"/>
+      <w:sz w:val="16"/>
+      <w:szCs w:val="16"/>
       <w:lang w:eastAsia="pt-BR"/>
     </w:rPr>
   </w:style>

</xml_diff>